<commit_message>
Moved graphs to orchestrator; removed lights in first scene that shouldn't be there; fixed typo in user manual
</commit_message>
<xml_diff>
--- a/TP3/docs/manual_utilizador.docx
+++ b/TP3/docs/manual_utilizador.docx
@@ -74,7 +74,6 @@
           <w:szCs w:val="48"/>
         </w:rPr>
       </w:pPr>
-      <w:proofErr w:type="spellStart"/>
       <w:r>
         <w:rPr>
           <w:rFonts w:ascii="Georgia Pro Cond" w:hAnsi="Georgia Pro Cond" w:cs="Calibri"/>
@@ -85,7 +84,6 @@
         </w:rPr>
         <w:t>Alliances</w:t>
       </w:r>
-      <w:proofErr w:type="spellEnd"/>
     </w:p>
     <w:p>
       <w:pPr>
@@ -210,123 +208,25 @@
         <w:rPr>
           <w:rFonts w:ascii="Georgia Pro Cond" w:hAnsi="Georgia Pro Cond" w:cs="Calibri"/>
         </w:rPr>
-        <w:t xml:space="preserve">Para correr o programa corretamente, deve-se iniciar o servidor </w:t>
-      </w:r>
-      <w:proofErr w:type="spellStart"/>
-      <w:r>
-        <w:rPr>
-          <w:rFonts w:ascii="Georgia Pro Cond" w:hAnsi="Georgia Pro Cond" w:cs="Calibri"/>
-        </w:rPr>
-        <w:t>Prolog</w:t>
-      </w:r>
-      <w:proofErr w:type="spellEnd"/>
-      <w:r>
-        <w:rPr>
-          <w:rFonts w:ascii="Georgia Pro Cond" w:hAnsi="Georgia Pro Cond" w:cs="Calibri"/>
-        </w:rPr>
-        <w:t xml:space="preserve"> usando o ambiente de desenvolvimento </w:t>
-      </w:r>
-      <w:proofErr w:type="spellStart"/>
-      <w:r>
-        <w:rPr>
-          <w:rFonts w:ascii="Georgia Pro Cond" w:hAnsi="Georgia Pro Cond" w:cs="Calibri"/>
-        </w:rPr>
-        <w:t>SICStus</w:t>
-      </w:r>
-      <w:proofErr w:type="spellEnd"/>
+        <w:t>Para correr o programa corretamente, deve-se iniciar o servidor Prolog usando o ambiente de desenvolvimento SICStus Prolog 4.6.0. Para iniciar o servidor basta consultar o ficheiro ‘server.</w:t>
+      </w:r>
+      <w:r>
+        <w:rPr>
+          <w:rFonts w:ascii="Georgia Pro Cond" w:hAnsi="Georgia Pro Cond" w:cs="Calibri"/>
+        </w:rPr>
+        <w:t>pl’, localizado no diretório ‘prolog’ do trabalho prático, usando o comando consult(‘server.pl’).</w:t>
+      </w:r>
       <w:r>
         <w:rPr>
           <w:rFonts w:ascii="Georgia Pro Cond" w:hAnsi="Georgia Pro Cond" w:cs="Calibri"/>
         </w:rPr>
         <w:t xml:space="preserve"> </w:t>
       </w:r>
-      <w:proofErr w:type="spellStart"/>
-      <w:r>
-        <w:rPr>
-          <w:rFonts w:ascii="Georgia Pro Cond" w:hAnsi="Georgia Pro Cond" w:cs="Calibri"/>
-        </w:rPr>
-        <w:t>Prolog</w:t>
-      </w:r>
-      <w:proofErr w:type="spellEnd"/>
-      <w:r>
-        <w:rPr>
-          <w:rFonts w:ascii="Georgia Pro Cond" w:hAnsi="Georgia Pro Cond" w:cs="Calibri"/>
-        </w:rPr>
-        <w:t xml:space="preserve"> 4.6.0. Para iniciar o servidor basta consultar o ficheiro ‘server.</w:t>
-      </w:r>
-      <w:r>
-        <w:rPr>
-          <w:rFonts w:ascii="Georgia Pro Cond" w:hAnsi="Georgia Pro Cond" w:cs="Calibri"/>
-        </w:rPr>
-        <w:t>pl’, localizado no diretório ‘</w:t>
-      </w:r>
-      <w:proofErr w:type="spellStart"/>
-      <w:r>
-        <w:rPr>
-          <w:rFonts w:ascii="Georgia Pro Cond" w:hAnsi="Georgia Pro Cond" w:cs="Calibri"/>
-        </w:rPr>
-        <w:t>prolog</w:t>
-      </w:r>
-      <w:proofErr w:type="spellEnd"/>
-      <w:r>
-        <w:rPr>
-          <w:rFonts w:ascii="Georgia Pro Cond" w:hAnsi="Georgia Pro Cond" w:cs="Calibri"/>
-        </w:rPr>
-        <w:t xml:space="preserve">’ do trabalho prático, usando o comando </w:t>
-      </w:r>
-      <w:proofErr w:type="spellStart"/>
-      <w:r>
-        <w:rPr>
-          <w:rFonts w:ascii="Georgia Pro Cond" w:hAnsi="Georgia Pro Cond" w:cs="Calibri"/>
-        </w:rPr>
-        <w:t>consult</w:t>
-      </w:r>
-      <w:proofErr w:type="spellEnd"/>
-      <w:r>
-        <w:rPr>
-          <w:rFonts w:ascii="Georgia Pro Cond" w:hAnsi="Georgia Pro Cond" w:cs="Calibri"/>
-        </w:rPr>
-        <w:t>(‘server.pl’).</w:t>
-      </w:r>
-      <w:r>
-        <w:rPr>
-          <w:rFonts w:ascii="Georgia Pro Cond" w:hAnsi="Georgia Pro Cond" w:cs="Calibri"/>
-        </w:rPr>
-        <w:t xml:space="preserve"> </w:t>
-      </w:r>
-      <w:r>
-        <w:rPr>
-          <w:rFonts w:ascii="Georgia Pro Cond" w:hAnsi="Georgia Pro Cond" w:cs="Calibri"/>
-        </w:rPr>
-        <w:t xml:space="preserve">Após iniciado o servidor </w:t>
-      </w:r>
-      <w:proofErr w:type="spellStart"/>
-      <w:r>
-        <w:rPr>
-          <w:rFonts w:ascii="Georgia Pro Cond" w:hAnsi="Georgia Pro Cond" w:cs="Calibri"/>
-        </w:rPr>
-        <w:t>Prolog</w:t>
-      </w:r>
-      <w:proofErr w:type="spellEnd"/>
-      <w:r>
-        <w:rPr>
-          <w:rFonts w:ascii="Georgia Pro Cond" w:hAnsi="Georgia Pro Cond" w:cs="Calibri"/>
-        </w:rPr>
-        <w:t xml:space="preserve">, o projeto pode ser corrido através do browser, contendo a biblioteca </w:t>
-      </w:r>
-      <w:proofErr w:type="spellStart"/>
-      <w:r>
-        <w:rPr>
-          <w:rFonts w:ascii="Georgia Pro Cond" w:hAnsi="Georgia Pro Cond" w:cs="Calibri"/>
-        </w:rPr>
-        <w:t>WebCGF</w:t>
-      </w:r>
-      <w:proofErr w:type="spellEnd"/>
-      <w:r>
-        <w:rPr>
-          <w:rFonts w:ascii="Georgia Pro Cond" w:hAnsi="Georgia Pro Cond" w:cs="Calibri"/>
-        </w:rPr>
-        <w:t xml:space="preserve"> e todo o conteúdo do projeto num servidor.</w:t>
+      <w:r>
+        <w:rPr>
+          <w:rFonts w:ascii="Georgia Pro Cond" w:hAnsi="Georgia Pro Cond" w:cs="Calibri"/>
+        </w:rPr>
+        <w:t>Após iniciado o servidor Prolog, o projeto pode ser corrido através do browser, contendo a biblioteca WebCGF e todo o conteúdo do projeto num servidor.</w:t>
       </w:r>
     </w:p>
     <w:p>
@@ -441,21 +341,7 @@
         <w:rPr>
           <w:rFonts w:ascii="Georgia Pro Cond" w:hAnsi="Georgia Pro Cond" w:cs="Calibri"/>
         </w:rPr>
-        <w:t>O ‘</w:t>
-      </w:r>
-      <w:proofErr w:type="spellStart"/>
-      <w:r>
-        <w:rPr>
-          <w:rFonts w:ascii="Georgia Pro Cond" w:hAnsi="Georgia Pro Cond" w:cs="Calibri"/>
-        </w:rPr>
-        <w:t>Alliances</w:t>
-      </w:r>
-      <w:proofErr w:type="spellEnd"/>
-      <w:r>
-        <w:rPr>
-          <w:rFonts w:ascii="Georgia Pro Cond" w:hAnsi="Georgia Pro Cond" w:cs="Calibri"/>
-        </w:rPr>
-        <w:t xml:space="preserve">’ é um jogo de tabuleiro para dois jogadores em que o objetivo consiste em ganhar duas das três cores disponíveis: roxo, verde e laranja. </w:t>
+        <w:t xml:space="preserve">O ‘Alliances’ é um jogo de tabuleiro para dois jogadores em que o objetivo consiste em ganhar duas das três cores disponíveis: roxo, verde e laranja. </w:t>
       </w:r>
     </w:p>
     <w:p>
@@ -477,21 +363,7 @@
         <w:rPr>
           <w:rFonts w:ascii="Georgia Pro Cond" w:hAnsi="Georgia Pro Cond" w:cs="Calibri"/>
         </w:rPr>
-        <w:t xml:space="preserve">se </w:t>
-      </w:r>
-      <w:proofErr w:type="gramStart"/>
-      <w:r>
-        <w:rPr>
-          <w:rFonts w:ascii="Georgia Pro Cond" w:hAnsi="Georgia Pro Cond" w:cs="Calibri"/>
-        </w:rPr>
-        <w:t>houverem</w:t>
-      </w:r>
-      <w:proofErr w:type="gramEnd"/>
-      <w:r>
-        <w:rPr>
-          <w:rFonts w:ascii="Georgia Pro Cond" w:hAnsi="Georgia Pro Cond" w:cs="Calibri"/>
-        </w:rPr>
-        <w:t xml:space="preserve"> ainda peças dessa cor disponíveis</w:t>
+        <w:t>se houver ainda peças dessa cor disponíveis</w:t>
       </w:r>
       <w:r>
         <w:rPr>
@@ -711,85 +583,7 @@
         <w:rPr>
           <w:rFonts w:ascii="Georgia Pro Cond" w:hAnsi="Georgia Pro Cond" w:cs="Calibri"/>
         </w:rPr>
-        <w:t xml:space="preserve"> utilizador pode configurar o jogo à sua escolha, podendo alterar o modo de jogo (Humano </w:t>
-      </w:r>
-      <w:proofErr w:type="spellStart"/>
-      <w:r>
-        <w:rPr>
-          <w:rFonts w:ascii="Georgia Pro Cond" w:hAnsi="Georgia Pro Cond" w:cs="Calibri"/>
-        </w:rPr>
-        <w:t>vs</w:t>
-      </w:r>
-      <w:proofErr w:type="spellEnd"/>
-      <w:r>
-        <w:rPr>
-          <w:rFonts w:ascii="Georgia Pro Cond" w:hAnsi="Georgia Pro Cond" w:cs="Calibri"/>
-        </w:rPr>
-        <w:t xml:space="preserve"> Humano, Humano </w:t>
-      </w:r>
-      <w:proofErr w:type="spellStart"/>
-      <w:r>
-        <w:rPr>
-          <w:rFonts w:ascii="Georgia Pro Cond" w:hAnsi="Georgia Pro Cond" w:cs="Calibri"/>
-        </w:rPr>
-        <w:t>vs</w:t>
-      </w:r>
-      <w:proofErr w:type="spellEnd"/>
-      <w:r>
-        <w:rPr>
-          <w:rFonts w:ascii="Georgia Pro Cond" w:hAnsi="Georgia Pro Cond" w:cs="Calibri"/>
-        </w:rPr>
-        <w:t xml:space="preserve"> Computador, Computador </w:t>
-      </w:r>
-      <w:proofErr w:type="spellStart"/>
-      <w:r>
-        <w:rPr>
-          <w:rFonts w:ascii="Georgia Pro Cond" w:hAnsi="Georgia Pro Cond" w:cs="Calibri"/>
-        </w:rPr>
-        <w:t>vs</w:t>
-      </w:r>
-      <w:proofErr w:type="spellEnd"/>
-      <w:r>
-        <w:rPr>
-          <w:rFonts w:ascii="Georgia Pro Cond" w:hAnsi="Georgia Pro Cond" w:cs="Calibri"/>
-        </w:rPr>
-        <w:t xml:space="preserve"> Humano ou Computador </w:t>
-      </w:r>
-      <w:proofErr w:type="spellStart"/>
-      <w:proofErr w:type="gramStart"/>
-      <w:r>
-        <w:rPr>
-          <w:rFonts w:ascii="Georgia Pro Cond" w:hAnsi="Georgia Pro Cond" w:cs="Calibri"/>
-        </w:rPr>
-        <w:t>vs</w:t>
-      </w:r>
-      <w:proofErr w:type="spellEnd"/>
-      <w:r>
-        <w:rPr>
-          <w:rFonts w:ascii="Georgia Pro Cond" w:hAnsi="Georgia Pro Cond" w:cs="Calibri"/>
-        </w:rPr>
-        <w:t xml:space="preserve"> Computador</w:t>
-      </w:r>
-      <w:proofErr w:type="gramEnd"/>
-      <w:r>
-        <w:rPr>
-          <w:rFonts w:ascii="Georgia Pro Cond" w:hAnsi="Georgia Pro Cond" w:cs="Calibri"/>
-        </w:rPr>
-        <w:t xml:space="preserve">, assumindo P1 </w:t>
-      </w:r>
-      <w:proofErr w:type="spellStart"/>
-      <w:r>
-        <w:rPr>
-          <w:rFonts w:ascii="Georgia Pro Cond" w:hAnsi="Georgia Pro Cond" w:cs="Calibri"/>
-        </w:rPr>
-        <w:t>vs</w:t>
-      </w:r>
-      <w:proofErr w:type="spellEnd"/>
-      <w:r>
-        <w:rPr>
-          <w:rFonts w:ascii="Georgia Pro Cond" w:hAnsi="Georgia Pro Cond" w:cs="Calibri"/>
-        </w:rPr>
-        <w:t xml:space="preserve"> P2). </w:t>
+        <w:t xml:space="preserve"> utilizador pode configurar o jogo à sua escolha, podendo alterar o modo de jogo (Humano vs Humano, Humano vs Computador, Computador vs Humano ou Computador vs Computador, assumindo P1 vs P2). </w:t>
       </w:r>
     </w:p>
     <w:p>
@@ -972,7 +766,6 @@
         </w:rPr>
         <w:t xml:space="preserve">Estando o jogo configurado, ou usando as configurações </w:t>
       </w:r>
-      <w:proofErr w:type="spellStart"/>
       <w:r>
         <w:rPr>
           <w:rFonts w:ascii="Georgia Pro Cond" w:hAnsi="Georgia Pro Cond" w:cs="Calibri"/>
@@ -981,26 +774,11 @@
         </w:rPr>
         <w:t>default</w:t>
       </w:r>
-      <w:proofErr w:type="spellEnd"/>
-      <w:r>
-        <w:rPr>
-          <w:rFonts w:ascii="Georgia Pro Cond" w:hAnsi="Georgia Pro Cond" w:cs="Calibri"/>
-        </w:rPr>
-        <w:t>, ao clicar no botão ‘</w:t>
-      </w:r>
-      <w:proofErr w:type="spellStart"/>
-      <w:r>
-        <w:rPr>
-          <w:rFonts w:ascii="Georgia Pro Cond" w:hAnsi="Georgia Pro Cond" w:cs="Calibri"/>
-        </w:rPr>
-        <w:t>Start</w:t>
-      </w:r>
-      <w:proofErr w:type="spellEnd"/>
-      <w:r>
-        <w:rPr>
-          <w:rFonts w:ascii="Georgia Pro Cond" w:hAnsi="Georgia Pro Cond" w:cs="Calibri"/>
-        </w:rPr>
-        <w:t xml:space="preserve"> Game’ o jogo será iniciado, sendo indicado o jogador que deverá fazer a jogada. </w:t>
+      <w:r>
+        <w:rPr>
+          <w:rFonts w:ascii="Georgia Pro Cond" w:hAnsi="Georgia Pro Cond" w:cs="Calibri"/>
+        </w:rPr>
+        <w:t xml:space="preserve">, ao clicar no botão ‘Start Game’ o jogo será iniciado, sendo indicado o jogador que deverá fazer a jogada. </w:t>
       </w:r>
       <w:r>
         <w:rPr>
@@ -1068,7 +846,6 @@
         </w:rPr>
         <w:t xml:space="preserve"> </w:t>
       </w:r>
-      <w:proofErr w:type="spellStart"/>
       <w:r>
         <w:rPr>
           <w:rFonts w:ascii="Georgia Pro Cond" w:hAnsi="Georgia Pro Cond" w:cs="Calibri"/>
@@ -1077,7 +854,6 @@
         </w:rPr>
         <w:t>highlighted</w:t>
       </w:r>
-      <w:proofErr w:type="spellEnd"/>
       <w:r>
         <w:rPr>
           <w:rFonts w:ascii="Georgia Pro Cond" w:hAnsi="Georgia Pro Cond" w:cs="Calibri"/>
@@ -1226,37 +1002,8 @@
         <w:rPr>
           <w:rFonts w:ascii="Georgia Pro Cond" w:hAnsi="Georgia Pro Cond" w:cs="Calibri"/>
         </w:rPr>
-        <w:t xml:space="preserve"> prime-se o botão ‘Play Game </w:t>
-      </w:r>
-      <w:proofErr w:type="spellStart"/>
-      <w:r>
-        <w:rPr>
-          <w:rFonts w:ascii="Georgia Pro Cond" w:hAnsi="Georgia Pro Cond" w:cs="Calibri"/>
-        </w:rPr>
-        <w:t>Movie</w:t>
-      </w:r>
-      <w:proofErr w:type="spellEnd"/>
-      <w:r>
-        <w:rPr>
-          <w:rFonts w:ascii="Georgia Pro Cond" w:hAnsi="Georgia Pro Cond" w:cs="Calibri"/>
-        </w:rPr>
-        <w:t xml:space="preserve">’, e isto é possível efetuar a qualquer altura no jogo. Se o jogo não estiver terminado e for iniciado o filme de jogo, o jogo retornará ao estado em que estava antes do filme depois de este acabar, e é possível retomar o progresso do jogo. Existe também a opção de sair do filme do jogo com o botão ‘Stop Game </w:t>
-      </w:r>
-      <w:proofErr w:type="spellStart"/>
-      <w:r>
-        <w:rPr>
-          <w:rFonts w:ascii="Georgia Pro Cond" w:hAnsi="Georgia Pro Cond" w:cs="Calibri"/>
-        </w:rPr>
-        <w:t>Movie</w:t>
-      </w:r>
-      <w:proofErr w:type="spellEnd"/>
-      <w:r>
-        <w:rPr>
-          <w:rFonts w:ascii="Georgia Pro Cond" w:hAnsi="Georgia Pro Cond" w:cs="Calibri"/>
-        </w:rPr>
-        <w:t xml:space="preserve">’. Isto faz com que o jogo retorne instantaneamente ao estado anterior ao início do filme, dando </w:t>
-      </w:r>
-      <w:proofErr w:type="spellStart"/>
+        <w:t xml:space="preserve"> prime-se o botão ‘Play Game Movie’, e isto é possível efetuar a qualquer altura no jogo. Se o jogo não estiver terminado e for iniciado o filme de jogo, o jogo retornará ao estado em que estava antes do filme depois de este acabar, e é possível retomar o progresso do jogo. Existe também a opção de sair do filme do jogo com o botão ‘Stop Game Movie’. Isto faz com que o jogo retorne instantaneamente ao estado anterior ao início do filme, dando </w:t>
+      </w:r>
       <w:r>
         <w:rPr>
           <w:rFonts w:ascii="Georgia Pro Cond" w:hAnsi="Georgia Pro Cond" w:cs="Calibri"/>
@@ -1265,7 +1012,6 @@
         </w:rPr>
         <w:t>skip</w:t>
       </w:r>
-      <w:proofErr w:type="spellEnd"/>
       <w:r>
         <w:rPr>
           <w:rFonts w:ascii="Georgia Pro Cond" w:hAnsi="Georgia Pro Cond" w:cs="Calibri"/>
@@ -1306,43 +1052,19 @@
         </w:rPr>
         <w:t xml:space="preserve"> no </w:t>
       </w:r>
-      <w:proofErr w:type="spellStart"/>
       <w:r>
         <w:rPr>
           <w:rFonts w:ascii="Georgia Pro Cond" w:hAnsi="Georgia Pro Cond" w:cs="Calibri"/>
           <w:i/>
           <w:iCs/>
         </w:rPr>
-        <w:t>dropdown</w:t>
-      </w:r>
-      <w:proofErr w:type="spellEnd"/>
-      <w:r>
-        <w:rPr>
-          <w:rFonts w:ascii="Georgia Pro Cond" w:hAnsi="Georgia Pro Cond" w:cs="Calibri"/>
-          <w:i/>
-          <w:iCs/>
-        </w:rPr>
-        <w:t xml:space="preserve"> </w:t>
-      </w:r>
-      <w:r>
-        <w:rPr>
-          <w:rFonts w:ascii="Georgia Pro Cond" w:hAnsi="Georgia Pro Cond" w:cs="Calibri"/>
-        </w:rPr>
-        <w:t>‘</w:t>
-      </w:r>
-      <w:proofErr w:type="spellStart"/>
-      <w:r>
-        <w:rPr>
-          <w:rFonts w:ascii="Georgia Pro Cond" w:hAnsi="Georgia Pro Cond" w:cs="Calibri"/>
-        </w:rPr>
-        <w:t>Theme</w:t>
-      </w:r>
-      <w:proofErr w:type="spellEnd"/>
-      <w:r>
-        <w:rPr>
-          <w:rFonts w:ascii="Georgia Pro Cond" w:hAnsi="Georgia Pro Cond" w:cs="Calibri"/>
-        </w:rPr>
-        <w:t>’. Ao selecionar um novo tema, o tabuleiro e todos os elementos do jogo manterão o seu estado e o ambiente envolvente do jogo será alterado.</w:t>
+        <w:t xml:space="preserve">dropdown </w:t>
+      </w:r>
+      <w:r>
+        <w:rPr>
+          <w:rFonts w:ascii="Georgia Pro Cond" w:hAnsi="Georgia Pro Cond" w:cs="Calibri"/>
+        </w:rPr>
+        <w:t>‘Theme’. Ao selecionar um novo tema, o tabuleiro e todos os elementos do jogo manterão o seu estado e o ambiente envolvente do jogo será alterado.</w:t>
       </w:r>
     </w:p>
     <w:p>
@@ -1376,21 +1098,7 @@
         <w:rPr>
           <w:rFonts w:ascii="Georgia Pro Cond" w:hAnsi="Georgia Pro Cond" w:cs="Calibri"/>
         </w:rPr>
-        <w:t xml:space="preserve">, ‘Active </w:t>
-      </w:r>
-      <w:proofErr w:type="spellStart"/>
-      <w:r>
-        <w:rPr>
-          <w:rFonts w:ascii="Georgia Pro Cond" w:hAnsi="Georgia Pro Cond" w:cs="Calibri"/>
-        </w:rPr>
-        <w:t>Camera</w:t>
-      </w:r>
-      <w:proofErr w:type="spellEnd"/>
-      <w:r>
-        <w:rPr>
-          <w:rFonts w:ascii="Georgia Pro Cond" w:hAnsi="Georgia Pro Cond" w:cs="Calibri"/>
-        </w:rPr>
-        <w:t>’. Ao selecionar uma outra câmara é efetuada uma animação entre o estado atual da câmara e a câmara selecionada.</w:t>
+        <w:t>, ‘Active Camera’. Ao selecionar uma outra câmara é efetuada uma animação entre o estado atual da câmara e a câmara selecionada.</w:t>
       </w:r>
     </w:p>
     <w:p>

</xml_diff>

<commit_message>
Added documentation of the new checkbox
</commit_message>
<xml_diff>
--- a/TP3/docs/manual_utilizador.docx
+++ b/TP3/docs/manual_utilizador.docx
@@ -72,7 +72,6 @@
           <w:szCs w:val="48"/>
         </w:rPr>
       </w:pPr>
-      <w:proofErr w:type="spellStart"/>
       <w:r>
         <w:rPr>
           <w:rFonts w:ascii="Georgia Pro Cond" w:hAnsi="Georgia Pro Cond" w:cs="Calibri"/>
@@ -83,7 +82,6 @@
         </w:rPr>
         <w:t>Alliances</w:t>
       </w:r>
-      <w:proofErr w:type="spellEnd"/>
     </w:p>
     <w:p>
       <w:pPr>
@@ -225,123 +223,25 @@
         <w:rPr>
           <w:rFonts w:ascii="Georgia Pro Cond" w:hAnsi="Georgia Pro Cond" w:cs="Calibri"/>
         </w:rPr>
-        <w:t xml:space="preserve">Para correr o programa corretamente, deve-se iniciar o servidor </w:t>
-      </w:r>
-      <w:proofErr w:type="spellStart"/>
-      <w:r>
-        <w:rPr>
-          <w:rFonts w:ascii="Georgia Pro Cond" w:hAnsi="Georgia Pro Cond" w:cs="Calibri"/>
-        </w:rPr>
-        <w:t>Prolog</w:t>
-      </w:r>
-      <w:proofErr w:type="spellEnd"/>
-      <w:r>
-        <w:rPr>
-          <w:rFonts w:ascii="Georgia Pro Cond" w:hAnsi="Georgia Pro Cond" w:cs="Calibri"/>
-        </w:rPr>
-        <w:t xml:space="preserve"> usando o ambiente de desenvolvimento </w:t>
-      </w:r>
-      <w:proofErr w:type="spellStart"/>
-      <w:r>
-        <w:rPr>
-          <w:rFonts w:ascii="Georgia Pro Cond" w:hAnsi="Georgia Pro Cond" w:cs="Calibri"/>
-        </w:rPr>
-        <w:t>SICStus</w:t>
-      </w:r>
-      <w:proofErr w:type="spellEnd"/>
+        <w:t>Para correr o programa corretamente, deve-se iniciar o servidor Prolog usando o ambiente de desenvolvimento SICStus Prolog 4.6.0. Para iniciar o servidor basta consultar o ficheiro ‘server.</w:t>
+      </w:r>
+      <w:r>
+        <w:rPr>
+          <w:rFonts w:ascii="Georgia Pro Cond" w:hAnsi="Georgia Pro Cond" w:cs="Calibri"/>
+        </w:rPr>
+        <w:t>pl’, localizado no diretório ‘prolog’ do trabalho prático, usando o comando consult(‘server.pl’).</w:t>
+      </w:r>
       <w:r>
         <w:rPr>
           <w:rFonts w:ascii="Georgia Pro Cond" w:hAnsi="Georgia Pro Cond" w:cs="Calibri"/>
         </w:rPr>
         <w:t xml:space="preserve"> </w:t>
       </w:r>
-      <w:proofErr w:type="spellStart"/>
-      <w:r>
-        <w:rPr>
-          <w:rFonts w:ascii="Georgia Pro Cond" w:hAnsi="Georgia Pro Cond" w:cs="Calibri"/>
-        </w:rPr>
-        <w:t>Prolog</w:t>
-      </w:r>
-      <w:proofErr w:type="spellEnd"/>
-      <w:r>
-        <w:rPr>
-          <w:rFonts w:ascii="Georgia Pro Cond" w:hAnsi="Georgia Pro Cond" w:cs="Calibri"/>
-        </w:rPr>
-        <w:t xml:space="preserve"> 4.6.0. Para iniciar o servidor basta consultar o ficheiro ‘server.</w:t>
-      </w:r>
-      <w:r>
-        <w:rPr>
-          <w:rFonts w:ascii="Georgia Pro Cond" w:hAnsi="Georgia Pro Cond" w:cs="Calibri"/>
-        </w:rPr>
-        <w:t>pl’, localizado no diretório ‘</w:t>
-      </w:r>
-      <w:proofErr w:type="spellStart"/>
-      <w:r>
-        <w:rPr>
-          <w:rFonts w:ascii="Georgia Pro Cond" w:hAnsi="Georgia Pro Cond" w:cs="Calibri"/>
-        </w:rPr>
-        <w:t>prolog</w:t>
-      </w:r>
-      <w:proofErr w:type="spellEnd"/>
-      <w:r>
-        <w:rPr>
-          <w:rFonts w:ascii="Georgia Pro Cond" w:hAnsi="Georgia Pro Cond" w:cs="Calibri"/>
-        </w:rPr>
-        <w:t xml:space="preserve">’ do trabalho prático, usando o comando </w:t>
-      </w:r>
-      <w:proofErr w:type="spellStart"/>
-      <w:r>
-        <w:rPr>
-          <w:rFonts w:ascii="Georgia Pro Cond" w:hAnsi="Georgia Pro Cond" w:cs="Calibri"/>
-        </w:rPr>
-        <w:t>consult</w:t>
-      </w:r>
-      <w:proofErr w:type="spellEnd"/>
-      <w:r>
-        <w:rPr>
-          <w:rFonts w:ascii="Georgia Pro Cond" w:hAnsi="Georgia Pro Cond" w:cs="Calibri"/>
-        </w:rPr>
-        <w:t>(‘server.pl’).</w:t>
-      </w:r>
-      <w:r>
-        <w:rPr>
-          <w:rFonts w:ascii="Georgia Pro Cond" w:hAnsi="Georgia Pro Cond" w:cs="Calibri"/>
-        </w:rPr>
-        <w:t xml:space="preserve"> </w:t>
-      </w:r>
-      <w:r>
-        <w:rPr>
-          <w:rFonts w:ascii="Georgia Pro Cond" w:hAnsi="Georgia Pro Cond" w:cs="Calibri"/>
-        </w:rPr>
-        <w:t xml:space="preserve">Após iniciado o servidor </w:t>
-      </w:r>
-      <w:proofErr w:type="spellStart"/>
-      <w:r>
-        <w:rPr>
-          <w:rFonts w:ascii="Georgia Pro Cond" w:hAnsi="Georgia Pro Cond" w:cs="Calibri"/>
-        </w:rPr>
-        <w:t>Prolog</w:t>
-      </w:r>
-      <w:proofErr w:type="spellEnd"/>
-      <w:r>
-        <w:rPr>
-          <w:rFonts w:ascii="Georgia Pro Cond" w:hAnsi="Georgia Pro Cond" w:cs="Calibri"/>
-        </w:rPr>
-        <w:t xml:space="preserve">, o projeto pode ser corrido através do browser, contendo a biblioteca </w:t>
-      </w:r>
-      <w:proofErr w:type="spellStart"/>
-      <w:r>
-        <w:rPr>
-          <w:rFonts w:ascii="Georgia Pro Cond" w:hAnsi="Georgia Pro Cond" w:cs="Calibri"/>
-        </w:rPr>
-        <w:t>WebCGF</w:t>
-      </w:r>
-      <w:proofErr w:type="spellEnd"/>
-      <w:r>
-        <w:rPr>
-          <w:rFonts w:ascii="Georgia Pro Cond" w:hAnsi="Georgia Pro Cond" w:cs="Calibri"/>
-        </w:rPr>
-        <w:t xml:space="preserve"> e todo o conteúdo do projeto num servidor.</w:t>
+      <w:r>
+        <w:rPr>
+          <w:rFonts w:ascii="Georgia Pro Cond" w:hAnsi="Georgia Pro Cond" w:cs="Calibri"/>
+        </w:rPr>
+        <w:t>Após iniciado o servidor Prolog, o projeto pode ser corrido através do browser, contendo a biblioteca WebCGF e todo o conteúdo do projeto num servidor.</w:t>
       </w:r>
     </w:p>
     <w:p>
@@ -456,21 +356,7 @@
         <w:rPr>
           <w:rFonts w:ascii="Georgia Pro Cond" w:hAnsi="Georgia Pro Cond" w:cs="Calibri"/>
         </w:rPr>
-        <w:t>O ‘</w:t>
-      </w:r>
-      <w:proofErr w:type="spellStart"/>
-      <w:r>
-        <w:rPr>
-          <w:rFonts w:ascii="Georgia Pro Cond" w:hAnsi="Georgia Pro Cond" w:cs="Calibri"/>
-        </w:rPr>
-        <w:t>Alliances</w:t>
-      </w:r>
-      <w:proofErr w:type="spellEnd"/>
-      <w:r>
-        <w:rPr>
-          <w:rFonts w:ascii="Georgia Pro Cond" w:hAnsi="Georgia Pro Cond" w:cs="Calibri"/>
-        </w:rPr>
-        <w:t xml:space="preserve">’ é um jogo de tabuleiro para dois jogadores em que o objetivo consiste em ganhar duas das três cores disponíveis: roxo, verde e laranja. </w:t>
+        <w:t xml:space="preserve">O ‘Alliances’ é um jogo de tabuleiro para dois jogadores em que o objetivo consiste em ganhar duas das três cores disponíveis: roxo, verde e laranja. </w:t>
       </w:r>
     </w:p>
     <w:p>
@@ -712,77 +598,7 @@
         <w:rPr>
           <w:rFonts w:ascii="Georgia Pro Cond" w:hAnsi="Georgia Pro Cond" w:cs="Calibri"/>
         </w:rPr>
-        <w:t xml:space="preserve"> utilizador pode configurar o jogo à sua escolha, podendo alterar o modo de jogo (Humano </w:t>
-      </w:r>
-      <w:proofErr w:type="spellStart"/>
-      <w:r>
-        <w:rPr>
-          <w:rFonts w:ascii="Georgia Pro Cond" w:hAnsi="Georgia Pro Cond" w:cs="Calibri"/>
-        </w:rPr>
-        <w:t>vs</w:t>
-      </w:r>
-      <w:proofErr w:type="spellEnd"/>
-      <w:r>
-        <w:rPr>
-          <w:rFonts w:ascii="Georgia Pro Cond" w:hAnsi="Georgia Pro Cond" w:cs="Calibri"/>
-        </w:rPr>
-        <w:t xml:space="preserve"> Humano, Humano </w:t>
-      </w:r>
-      <w:proofErr w:type="spellStart"/>
-      <w:r>
-        <w:rPr>
-          <w:rFonts w:ascii="Georgia Pro Cond" w:hAnsi="Georgia Pro Cond" w:cs="Calibri"/>
-        </w:rPr>
-        <w:t>vs</w:t>
-      </w:r>
-      <w:proofErr w:type="spellEnd"/>
-      <w:r>
-        <w:rPr>
-          <w:rFonts w:ascii="Georgia Pro Cond" w:hAnsi="Georgia Pro Cond" w:cs="Calibri"/>
-        </w:rPr>
-        <w:t xml:space="preserve"> Computador, Computador </w:t>
-      </w:r>
-      <w:proofErr w:type="spellStart"/>
-      <w:r>
-        <w:rPr>
-          <w:rFonts w:ascii="Georgia Pro Cond" w:hAnsi="Georgia Pro Cond" w:cs="Calibri"/>
-        </w:rPr>
-        <w:t>vs</w:t>
-      </w:r>
-      <w:proofErr w:type="spellEnd"/>
-      <w:r>
-        <w:rPr>
-          <w:rFonts w:ascii="Georgia Pro Cond" w:hAnsi="Georgia Pro Cond" w:cs="Calibri"/>
-        </w:rPr>
-        <w:t xml:space="preserve"> Humano ou Computador </w:t>
-      </w:r>
-      <w:proofErr w:type="spellStart"/>
-      <w:r>
-        <w:rPr>
-          <w:rFonts w:ascii="Georgia Pro Cond" w:hAnsi="Georgia Pro Cond" w:cs="Calibri"/>
-        </w:rPr>
-        <w:t>vs</w:t>
-      </w:r>
-      <w:proofErr w:type="spellEnd"/>
-      <w:r>
-        <w:rPr>
-          <w:rFonts w:ascii="Georgia Pro Cond" w:hAnsi="Georgia Pro Cond" w:cs="Calibri"/>
-        </w:rPr>
-        <w:t xml:space="preserve"> Computador, assumindo P1 </w:t>
-      </w:r>
-      <w:proofErr w:type="spellStart"/>
-      <w:r>
-        <w:rPr>
-          <w:rFonts w:ascii="Georgia Pro Cond" w:hAnsi="Georgia Pro Cond" w:cs="Calibri"/>
-        </w:rPr>
-        <w:t>vs</w:t>
-      </w:r>
-      <w:proofErr w:type="spellEnd"/>
-      <w:r>
-        <w:rPr>
-          <w:rFonts w:ascii="Georgia Pro Cond" w:hAnsi="Georgia Pro Cond" w:cs="Calibri"/>
-        </w:rPr>
-        <w:t xml:space="preserve"> P2). </w:t>
+        <w:t xml:space="preserve"> utilizador pode configurar o jogo à sua escolha, podendo alterar o modo de jogo (Humano vs Humano, Humano vs Computador, Computador vs Humano ou Computador vs Computador, assumindo P1 vs P2). </w:t>
       </w:r>
     </w:p>
     <w:p>
@@ -965,7 +781,6 @@
         </w:rPr>
         <w:t xml:space="preserve">Estando o jogo configurado, ou usando as configurações </w:t>
       </w:r>
-      <w:proofErr w:type="spellStart"/>
       <w:r>
         <w:rPr>
           <w:rFonts w:ascii="Georgia Pro Cond" w:hAnsi="Georgia Pro Cond" w:cs="Calibri"/>
@@ -974,26 +789,11 @@
         </w:rPr>
         <w:t>default</w:t>
       </w:r>
-      <w:proofErr w:type="spellEnd"/>
-      <w:r>
-        <w:rPr>
-          <w:rFonts w:ascii="Georgia Pro Cond" w:hAnsi="Georgia Pro Cond" w:cs="Calibri"/>
-        </w:rPr>
-        <w:t>, ao clicar no botão ‘</w:t>
-      </w:r>
-      <w:proofErr w:type="spellStart"/>
-      <w:r>
-        <w:rPr>
-          <w:rFonts w:ascii="Georgia Pro Cond" w:hAnsi="Georgia Pro Cond" w:cs="Calibri"/>
-        </w:rPr>
-        <w:t>Start</w:t>
-      </w:r>
-      <w:proofErr w:type="spellEnd"/>
-      <w:r>
-        <w:rPr>
-          <w:rFonts w:ascii="Georgia Pro Cond" w:hAnsi="Georgia Pro Cond" w:cs="Calibri"/>
-        </w:rPr>
-        <w:t xml:space="preserve"> Game’ o jogo será iniciado, sendo indicado o jogador que deverá fazer a jogada. </w:t>
+      <w:r>
+        <w:rPr>
+          <w:rFonts w:ascii="Georgia Pro Cond" w:hAnsi="Georgia Pro Cond" w:cs="Calibri"/>
+        </w:rPr>
+        <w:t xml:space="preserve">, ao clicar no botão ‘Start Game’ o jogo será iniciado, sendo indicado o jogador que deverá fazer a jogada. </w:t>
       </w:r>
       <w:r>
         <w:rPr>
@@ -1061,7 +861,6 @@
         </w:rPr>
         <w:t xml:space="preserve"> </w:t>
       </w:r>
-      <w:proofErr w:type="spellStart"/>
       <w:r>
         <w:rPr>
           <w:rFonts w:ascii="Georgia Pro Cond" w:hAnsi="Georgia Pro Cond" w:cs="Calibri"/>
@@ -1070,7 +869,6 @@
         </w:rPr>
         <w:t>highlighted</w:t>
       </w:r>
-      <w:proofErr w:type="spellEnd"/>
       <w:r>
         <w:rPr>
           <w:rFonts w:ascii="Georgia Pro Cond" w:hAnsi="Georgia Pro Cond" w:cs="Calibri"/>
@@ -1219,37 +1017,8 @@
         <w:rPr>
           <w:rFonts w:ascii="Georgia Pro Cond" w:hAnsi="Georgia Pro Cond" w:cs="Calibri"/>
         </w:rPr>
-        <w:t xml:space="preserve"> prime-se o botão ‘Play Game </w:t>
-      </w:r>
-      <w:proofErr w:type="spellStart"/>
-      <w:r>
-        <w:rPr>
-          <w:rFonts w:ascii="Georgia Pro Cond" w:hAnsi="Georgia Pro Cond" w:cs="Calibri"/>
-        </w:rPr>
-        <w:t>Movie</w:t>
-      </w:r>
-      <w:proofErr w:type="spellEnd"/>
-      <w:r>
-        <w:rPr>
-          <w:rFonts w:ascii="Georgia Pro Cond" w:hAnsi="Georgia Pro Cond" w:cs="Calibri"/>
-        </w:rPr>
-        <w:t xml:space="preserve">’, e isto é possível efetuar a qualquer altura no jogo. Se o jogo não estiver terminado e for iniciado o filme de jogo, o jogo retornará ao estado em que estava antes do filme depois de este acabar, e é possível retomar o progresso do jogo. Existe também a opção de sair do filme do jogo com o botão ‘Stop Game </w:t>
-      </w:r>
-      <w:proofErr w:type="spellStart"/>
-      <w:r>
-        <w:rPr>
-          <w:rFonts w:ascii="Georgia Pro Cond" w:hAnsi="Georgia Pro Cond" w:cs="Calibri"/>
-        </w:rPr>
-        <w:t>Movie</w:t>
-      </w:r>
-      <w:proofErr w:type="spellEnd"/>
-      <w:r>
-        <w:rPr>
-          <w:rFonts w:ascii="Georgia Pro Cond" w:hAnsi="Georgia Pro Cond" w:cs="Calibri"/>
-        </w:rPr>
-        <w:t xml:space="preserve">’. Isto faz com que o jogo retorne instantaneamente ao estado anterior ao início do filme, dando </w:t>
-      </w:r>
-      <w:proofErr w:type="spellStart"/>
+        <w:t xml:space="preserve"> prime-se o botão ‘Play Game Movie’, e isto é possível efetuar a qualquer altura no jogo. Se o jogo não estiver terminado e for iniciado o filme de jogo, o jogo retornará ao estado em que estava antes do filme depois de este acabar, e é possível retomar o progresso do jogo. Existe também a opção de sair do filme do jogo com o botão ‘Stop Game Movie’. Isto faz com que o jogo retorne instantaneamente ao estado anterior ao início do filme, dando </w:t>
+      </w:r>
       <w:r>
         <w:rPr>
           <w:rFonts w:ascii="Georgia Pro Cond" w:hAnsi="Georgia Pro Cond" w:cs="Calibri"/>
@@ -1258,7 +1027,6 @@
         </w:rPr>
         <w:t>skip</w:t>
       </w:r>
-      <w:proofErr w:type="spellEnd"/>
       <w:r>
         <w:rPr>
           <w:rFonts w:ascii="Georgia Pro Cond" w:hAnsi="Georgia Pro Cond" w:cs="Calibri"/>
@@ -1299,43 +1067,19 @@
         </w:rPr>
         <w:t xml:space="preserve"> no </w:t>
       </w:r>
-      <w:proofErr w:type="spellStart"/>
       <w:r>
         <w:rPr>
           <w:rFonts w:ascii="Georgia Pro Cond" w:hAnsi="Georgia Pro Cond" w:cs="Calibri"/>
           <w:i/>
           <w:iCs/>
         </w:rPr>
-        <w:t>dropdown</w:t>
-      </w:r>
-      <w:proofErr w:type="spellEnd"/>
-      <w:r>
-        <w:rPr>
-          <w:rFonts w:ascii="Georgia Pro Cond" w:hAnsi="Georgia Pro Cond" w:cs="Calibri"/>
-          <w:i/>
-          <w:iCs/>
-        </w:rPr>
-        <w:t xml:space="preserve"> </w:t>
-      </w:r>
-      <w:r>
-        <w:rPr>
-          <w:rFonts w:ascii="Georgia Pro Cond" w:hAnsi="Georgia Pro Cond" w:cs="Calibri"/>
-        </w:rPr>
-        <w:t>‘</w:t>
-      </w:r>
-      <w:proofErr w:type="spellStart"/>
-      <w:r>
-        <w:rPr>
-          <w:rFonts w:ascii="Georgia Pro Cond" w:hAnsi="Georgia Pro Cond" w:cs="Calibri"/>
-        </w:rPr>
-        <w:t>Theme</w:t>
-      </w:r>
-      <w:proofErr w:type="spellEnd"/>
-      <w:r>
-        <w:rPr>
-          <w:rFonts w:ascii="Georgia Pro Cond" w:hAnsi="Georgia Pro Cond" w:cs="Calibri"/>
-        </w:rPr>
-        <w:t>’. Ao selecionar um novo tema, o tabuleiro e todos os elementos do jogo manterão o seu estado e o ambiente envolvente do jogo será alterado.</w:t>
+        <w:t xml:space="preserve">dropdown </w:t>
+      </w:r>
+      <w:r>
+        <w:rPr>
+          <w:rFonts w:ascii="Georgia Pro Cond" w:hAnsi="Georgia Pro Cond" w:cs="Calibri"/>
+        </w:rPr>
+        <w:t>‘Theme’. Ao selecionar um novo tema, o tabuleiro e todos os elementos do jogo manterão o seu estado e o ambiente envolvente do jogo será alterado.</w:t>
       </w:r>
     </w:p>
     <w:p>
@@ -1369,21 +1113,27 @@
         <w:rPr>
           <w:rFonts w:ascii="Georgia Pro Cond" w:hAnsi="Georgia Pro Cond" w:cs="Calibri"/>
         </w:rPr>
-        <w:t xml:space="preserve">, ‘Active </w:t>
-      </w:r>
-      <w:proofErr w:type="spellStart"/>
-      <w:r>
-        <w:rPr>
-          <w:rFonts w:ascii="Georgia Pro Cond" w:hAnsi="Georgia Pro Cond" w:cs="Calibri"/>
-        </w:rPr>
-        <w:t>Camera</w:t>
-      </w:r>
-      <w:proofErr w:type="spellEnd"/>
-      <w:r>
-        <w:rPr>
-          <w:rFonts w:ascii="Georgia Pro Cond" w:hAnsi="Georgia Pro Cond" w:cs="Calibri"/>
-        </w:rPr>
-        <w:t>’. Ao selecionar uma outra câmara é efetuada uma animação entre o estado atual da câmara e a câmara selecionada.</w:t>
+        <w:t>, ‘Active Camera’. Ao selecionar uma outra câmara é efetuada uma animação entre o estado atual da câmara e a câmara selecionada.</w:t>
+      </w:r>
+    </w:p>
+    <w:p>
+      <w:pPr>
+        <w:pStyle w:val="PargrafodaLista"/>
+        <w:numPr>
+          <w:ilvl w:val="0"/>
+          <w:numId w:val="1"/>
+        </w:numPr>
+        <w:suppressAutoHyphens/>
+        <w:jc w:val="both"/>
+        <w:rPr>
+          <w:rFonts w:ascii="Georgia Pro Cond" w:hAnsi="Georgia Pro Cond" w:cs="Calibri"/>
+        </w:rPr>
+      </w:pPr>
+      <w:r>
+        <w:rPr>
+          <w:rFonts w:ascii="Georgia Pro Cond" w:hAnsi="Georgia Pro Cond" w:cs="Calibri"/>
+        </w:rPr>
+        <w:t>A animação das câmeras que acontece quando se muda a cena apenas acontece quando a checkbox ‘Anim on scene change’ está selecionada. Se não estiver selecionada, vai instantaneamente para o quadro.</w:t>
       </w:r>
     </w:p>
     <w:p>
@@ -1400,6 +1150,7 @@
         <w:rPr>
           <w:rFonts w:ascii="Georgia Pro Cond" w:hAnsi="Georgia Pro Cond" w:cs="Calibri"/>
         </w:rPr>
+        <w:lastRenderedPageBreak/>
         <w:t xml:space="preserve">O jogo termina quando um dos jogadores consegue ganhas duas das três cores e é apresentado um texto ao jogador indicado que o jogo acabou e o qual é o vencedor. </w:t>
       </w:r>
       <w:r>

</xml_diff>